<commit_message>
Exercícios de Função Escalar e Table Value adicionados
</commit_message>
<xml_diff>
--- a/Functions/Exercícios/Proposta de Exercício - Função Table Value.docx
+++ b/Functions/Exercícios/Proposta de Exercício - Função Table Value.docx
@@ -19,8 +19,39 @@
           <w:sz w:val="28"/>
           <w:szCs w:val="28"/>
         </w:rPr>
-        <w:t>Proposta de Exercício – Função Escalar</w:t>
-      </w:r>
+        <w:t xml:space="preserve">Proposta de Exercício – Função </w:t>
+      </w:r>
+      <w:proofErr w:type="spellStart"/>
+      <w:r>
+        <w:rPr>
+          <w:rFonts w:ascii="Times New Roman" w:hAnsi="Times New Roman" w:cs="Times New Roman"/>
+          <w:b/>
+          <w:sz w:val="28"/>
+          <w:szCs w:val="28"/>
+        </w:rPr>
+        <w:t>Table</w:t>
+      </w:r>
+      <w:proofErr w:type="spellEnd"/>
+      <w:r>
+        <w:rPr>
+          <w:rFonts w:ascii="Times New Roman" w:hAnsi="Times New Roman" w:cs="Times New Roman"/>
+          <w:b/>
+          <w:sz w:val="28"/>
+          <w:szCs w:val="28"/>
+        </w:rPr>
+        <w:t xml:space="preserve"> </w:t>
+      </w:r>
+      <w:proofErr w:type="spellStart"/>
+      <w:r>
+        <w:rPr>
+          <w:rFonts w:ascii="Times New Roman" w:hAnsi="Times New Roman" w:cs="Times New Roman"/>
+          <w:b/>
+          <w:sz w:val="28"/>
+          <w:szCs w:val="28"/>
+        </w:rPr>
+        <w:t>Value</w:t>
+      </w:r>
+      <w:proofErr w:type="spellEnd"/>
     </w:p>
     <w:p>
       <w:pPr>
@@ -28,6 +59,7 @@
           <w:rFonts w:ascii="Times New Roman" w:hAnsi="Times New Roman" w:cs="Times New Roman"/>
         </w:rPr>
       </w:pPr>
+      <w:bookmarkStart w:id="0" w:name="_GoBack"/>
       <w:r>
         <w:rPr>
           <w:rFonts w:ascii="Times New Roman" w:hAnsi="Times New Roman" w:cs="Times New Roman"/>
@@ -44,7 +76,14 @@
         <w:rPr>
           <w:rFonts w:ascii="Times New Roman" w:hAnsi="Times New Roman" w:cs="Times New Roman"/>
         </w:rPr>
-        <w:t xml:space="preserve">: Uma </w:t>
+        <w:t>:</w:t>
+      </w:r>
+      <w:bookmarkEnd w:id="0"/>
+      <w:r>
+        <w:rPr>
+          <w:rFonts w:ascii="Times New Roman" w:hAnsi="Times New Roman" w:cs="Times New Roman"/>
+        </w:rPr>
+        <w:t xml:space="preserve"> Uma </w:t>
       </w:r>
       <w:r>
         <w:rPr>
@@ -112,8 +151,6 @@
         </w:rPr>
         <w:t>. Use como base o exemplo prático dado durante a aula.</w:t>
       </w:r>
-      <w:bookmarkStart w:id="0" w:name="_GoBack"/>
-      <w:bookmarkEnd w:id="0"/>
     </w:p>
     <w:sectPr>
       <w:pgSz w:w="11906" w:h="16838"/>

</xml_diff>